<commit_message>
Update Toby's inferno — Story draft.docx
Completed work from 01/07/2024
</commit_message>
<xml_diff>
--- a/Documents/Toby's inferno — Story draft.docx
+++ b/Documents/Toby's inferno — Story draft.docx
@@ -16,13 +16,892 @@
       <w:pPr>
         <w:numPr>
           <w:ilvl w:val="0"/>
+          <w:numId w:val="4"/>
+        </w:numPr>
+        <w:spacing w:after="0" w:lineRule="auto"/>
+        <w:ind w:left="720" w:hanging="360"/>
+        <w:rPr>
+          <w:sz w:val="22"/>
+          <w:szCs w:val="22"/>
+        </w:rPr>
+      </w:pPr>
+      <w:r>
+        <w:rPr>
+          <w:rtl w:val="0"/>
+        </w:rPr>
+        <w:t xml:space="preserve">Hell.</w:t>
+      </w:r>
+      <w:r>
+        <w:rPr>
+          <w:rtl w:val="0"/>
+        </w:rPr>
+      </w:r>
+    </w:p>
+    <w:p>
+      <w:pPr>
+        <w:numPr>
+          <w:ilvl w:val="1"/>
+          <w:numId w:val="4"/>
+        </w:numPr>
+        <w:spacing w:after="0" w:lineRule="auto"/>
+        <w:ind w:left="1440" w:hanging="360"/>
+        <w:rPr/>
+      </w:pPr>
+      <w:r>
+        <w:rPr>
+          <w:rtl w:val="0"/>
+        </w:rPr>
+        <w:t xml:space="preserve">Dante’s Canon, multiple floors</w:t>
+      </w:r>
+      <w:r>
+        <w:rPr>
+          <w:rtl w:val="0"/>
+        </w:rPr>
+      </w:r>
+    </w:p>
+    <w:p>
+      <w:pPr>
+        <w:numPr>
+          <w:ilvl w:val="0"/>
+          <w:numId w:val="4"/>
+        </w:numPr>
+        <w:spacing w:after="0" w:lineRule="auto"/>
+        <w:ind w:left="720" w:hanging="360"/>
+        <w:rPr/>
+      </w:pPr>
+      <w:r>
+        <w:rPr>
+          <w:rtl w:val="0"/>
+        </w:rPr>
+        <w:t xml:space="preserve">One player, and a Virgil</w:t>
+      </w:r>
+      <w:r>
+        <w:rPr>
+          <w:rtl w:val="0"/>
+        </w:rPr>
+      </w:r>
+    </w:p>
+    <w:p>
+      <w:pPr>
+        <w:numPr>
+          <w:ilvl w:val="1"/>
+          <w:numId w:val="4"/>
+        </w:numPr>
+        <w:spacing w:after="0" w:lineRule="auto"/>
+        <w:ind w:left="1440" w:hanging="360"/>
+        <w:rPr/>
+      </w:pPr>
+      <w:r>
+        <w:rPr>
+          <w:rtl w:val="0"/>
+        </w:rPr>
+        <w:t xml:space="preserve">For Virgil, source quotes and actions from Dante’s Inferno itself. Avoid going beyond referencing other versions</w:t>
+      </w:r>
+      <w:r>
+        <w:rPr>
+          <w:rtl w:val="0"/>
+        </w:rPr>
+      </w:r>
+    </w:p>
+    <w:p>
+      <w:pPr>
+        <w:numPr>
+          <w:ilvl w:val="0"/>
+          <w:numId w:val="4"/>
+        </w:numPr>
+        <w:spacing w:after="0" w:lineRule="auto"/>
+        <w:ind w:left="720" w:hanging="360"/>
+        <w:rPr/>
+      </w:pPr>
+      <w:r>
+        <w:rPr>
+          <w:rtl w:val="0"/>
+        </w:rPr>
+        <w:t xml:space="preserve">Motivation</w:t>
+      </w:r>
+      <w:r>
+        <w:rPr>
+          <w:rtl w:val="0"/>
+        </w:rPr>
+      </w:r>
+    </w:p>
+    <w:p>
+      <w:pPr>
+        <w:numPr>
+          <w:ilvl w:val="1"/>
+          <w:numId w:val="4"/>
+        </w:numPr>
+        <w:spacing w:after="0" w:lineRule="auto"/>
+        <w:ind w:left="1440" w:hanging="360"/>
+        <w:rPr/>
+      </w:pPr>
+      <w:r>
+        <w:rPr>
+          <w:rtl w:val="0"/>
+        </w:rPr>
+        <w:t xml:space="preserve">Consider cultural relevance, likely just to “Kill the Devil”,  or otherwise subdue the Devil</w:t>
+      </w:r>
+      <w:r>
+        <w:rPr>
+          <w:rtl w:val="0"/>
+        </w:rPr>
+      </w:r>
+    </w:p>
+    <w:p>
+      <w:pPr>
+        <w:numPr>
+          <w:ilvl w:val="0"/>
+          <w:numId w:val="4"/>
+        </w:numPr>
+        <w:spacing w:after="0" w:lineRule="auto"/>
+        <w:ind w:left="720" w:hanging="360"/>
+        <w:rPr/>
+      </w:pPr>
+      <w:r>
+        <w:rPr>
+          <w:rtl w:val="0"/>
+        </w:rPr>
+        <w:t xml:space="preserve">Relevant implications</w:t>
+      </w:r>
+      <w:r>
+        <w:rPr>
+          <w:rtl w:val="0"/>
+        </w:rPr>
+      </w:r>
+    </w:p>
+    <w:p>
+      <w:pPr>
+        <w:numPr>
+          <w:ilvl w:val="1"/>
+          <w:numId w:val="4"/>
+        </w:numPr>
+        <w:spacing w:after="0" w:lineRule="auto"/>
+        <w:ind w:left="1440" w:hanging="360"/>
+        <w:rPr>
+          <w:b w:val="1"/>
+        </w:rPr>
+      </w:pPr>
+      <w:r>
+        <w:rPr>
+          <w:b w:val="1"/>
+          <w:rtl w:val="0"/>
+        </w:rPr>
+        <w:t xml:space="preserve">Social</w:t>
+      </w:r>
+    </w:p>
+    <w:p>
+      <w:pPr>
+        <w:numPr>
+          <w:ilvl w:val="2"/>
+          <w:numId w:val="4"/>
+        </w:numPr>
+        <w:spacing w:after="0" w:lineRule="auto"/>
+        <w:ind w:left="2160" w:hanging="360"/>
+        <w:rPr/>
+      </w:pPr>
+      <w:r>
+        <w:rPr>
+          <w:rtl w:val="0"/>
+        </w:rPr>
+        <w:t xml:space="preserve">Sort of do “Fantasy hell?” play up more the weird nature of the punishments in Dante’s Hell</w:t>
+      </w:r>
+    </w:p>
+    <w:p>
+      <w:pPr>
+        <w:numPr>
+          <w:ilvl w:val="2"/>
+          <w:numId w:val="4"/>
+        </w:numPr>
+        <w:spacing w:after="0" w:lineRule="auto"/>
+        <w:ind w:left="2160" w:hanging="360"/>
+        <w:rPr/>
+      </w:pPr>
+      <w:r>
+        <w:rPr>
+          <w:rtl w:val="0"/>
+        </w:rPr>
+        <w:t xml:space="preserve">Will have to dull any more gorey or disturbing imagery.</w:t>
+      </w:r>
+      <w:r>
+        <w:rPr>
+          <w:rtl w:val="0"/>
+        </w:rPr>
+      </w:r>
+    </w:p>
+    <w:p>
+      <w:pPr>
+        <w:numPr>
+          <w:ilvl w:val="1"/>
+          <w:numId w:val="4"/>
+        </w:numPr>
+        <w:spacing w:after="0" w:lineRule="auto"/>
+        <w:ind w:left="1440" w:hanging="360"/>
+        <w:rPr>
+          <w:b w:val="1"/>
+        </w:rPr>
+      </w:pPr>
+      <w:r>
+        <w:rPr>
+          <w:b w:val="1"/>
+          <w:rtl w:val="0"/>
+        </w:rPr>
+        <w:t xml:space="preserve">Cultural</w:t>
+      </w:r>
+      <w:r>
+        <w:rPr>
+          <w:rtl w:val="0"/>
+        </w:rPr>
+      </w:r>
+    </w:p>
+    <w:p>
+      <w:pPr>
+        <w:numPr>
+          <w:ilvl w:val="2"/>
+          <w:numId w:val="4"/>
+        </w:numPr>
+        <w:spacing w:after="0" w:lineRule="auto"/>
+        <w:ind w:left="2160" w:hanging="360"/>
+        <w:rPr/>
+      </w:pPr>
+      <w:r>
+        <w:rPr>
+          <w:rtl w:val="0"/>
+        </w:rPr>
+        <w:t xml:space="preserve">Mainly focus on the presentation of Dante’s Hell. Try to keep to symbolism which is either ubiquitous with christianity, or presented solely in the context of Dante’s inferno.</w:t>
+      </w:r>
+    </w:p>
+    <w:p>
+      <w:pPr>
+        <w:numPr>
+          <w:ilvl w:val="2"/>
+          <w:numId w:val="4"/>
+        </w:numPr>
+        <w:spacing w:after="0" w:lineRule="auto"/>
+        <w:ind w:left="2160" w:hanging="360"/>
+        <w:rPr/>
+      </w:pPr>
+      <w:r>
+        <w:rPr>
+          <w:rtl w:val="0"/>
+        </w:rPr>
+        <w:t xml:space="preserve">Granted, most symbols will be defunct by now, but still be aware.</w:t>
+      </w:r>
+      <w:r>
+        <w:rPr>
+          <w:rtl w:val="0"/>
+        </w:rPr>
+      </w:r>
+    </w:p>
+    <w:p>
+      <w:pPr>
+        <w:numPr>
+          <w:ilvl w:val="1"/>
+          <w:numId w:val="4"/>
+        </w:numPr>
+        <w:spacing w:after="0" w:lineRule="auto"/>
+        <w:ind w:left="1440" w:hanging="360"/>
+        <w:rPr>
+          <w:b w:val="1"/>
+        </w:rPr>
+      </w:pPr>
+      <w:r>
+        <w:rPr>
+          <w:b w:val="1"/>
+          <w:rtl w:val="0"/>
+        </w:rPr>
+        <w:t xml:space="preserve">Intellectual Property</w:t>
+      </w:r>
+      <w:r>
+        <w:rPr>
+          <w:rtl w:val="0"/>
+        </w:rPr>
+      </w:r>
+    </w:p>
+    <w:p>
+      <w:pPr>
+        <w:numPr>
+          <w:ilvl w:val="2"/>
+          <w:numId w:val="4"/>
+        </w:numPr>
+        <w:spacing w:after="200" w:lineRule="auto"/>
+        <w:ind w:left="2160" w:hanging="360"/>
+        <w:rPr/>
+      </w:pPr>
+      <w:r>
+        <w:rPr>
+          <w:rtl w:val="0"/>
+        </w:rPr>
+        <w:t xml:space="preserve">ONLY USE THE MAIN DANTE’S INFERNO TEXT</w:t>
+      </w:r>
+    </w:p>
+    <w:p>
+      <w:pPr>
+        <w:spacing w:after="200" w:lineRule="auto"/>
+        <w:rPr/>
+      </w:pPr>
+      <w:r>
+        <w:rPr>
+          <w:rtl w:val="0"/>
+        </w:rPr>
+      </w:r>
+    </w:p>
+    <w:p>
+      <w:pPr>
+        <w:numPr>
+          <w:ilvl w:val="0"/>
           <w:numId w:val="3"/>
+        </w:numPr>
+        <w:spacing w:after="0" w:lineRule="auto"/>
+        <w:ind w:left="720" w:hanging="360"/>
+        <w:rPr/>
+      </w:pPr>
+      <w:r>
+        <w:rPr>
+          <w:rtl w:val="0"/>
+        </w:rPr>
+        <w:t xml:space="preserve"> Options,</w:t>
+      </w:r>
+      <w:r>
+        <w:rPr>
+          <w:rtl w:val="0"/>
+        </w:rPr>
+      </w:r>
+    </w:p>
+    <w:p>
+      <w:pPr>
+        <w:numPr>
+          <w:ilvl w:val="1"/>
+          <w:numId w:val="3"/>
+        </w:numPr>
+        <w:spacing w:after="0" w:lineRule="auto"/>
+        <w:ind w:left="1440" w:hanging="360"/>
+        <w:rPr/>
+      </w:pPr>
+      <w:r>
+        <w:rPr>
+          <w:rtl w:val="0"/>
+        </w:rPr>
+        <w:t xml:space="preserve">Either kill or ‘subdue’ the devil.</w:t>
+      </w:r>
+      <w:r>
+        <w:rPr>
+          <w:rtl w:val="0"/>
+        </w:rPr>
+      </w:r>
+    </w:p>
+    <w:p>
+      <w:pPr>
+        <w:numPr>
+          <w:ilvl w:val="1"/>
+          <w:numId w:val="3"/>
+        </w:numPr>
+        <w:spacing w:after="0" w:lineRule="auto"/>
+        <w:ind w:left="1440" w:hanging="360"/>
+        <w:rPr/>
+      </w:pPr>
+      <w:r>
+        <w:rPr>
+          <w:rtl w:val="0"/>
+        </w:rPr>
+        <w:t xml:space="preserve">Many people being sent down individually</w:t>
+      </w:r>
+      <w:r>
+        <w:rPr>
+          <w:rtl w:val="0"/>
+        </w:rPr>
+      </w:r>
+    </w:p>
+    <w:p>
+      <w:pPr>
+        <w:numPr>
+          <w:ilvl w:val="1"/>
+          <w:numId w:val="3"/>
+        </w:numPr>
+        <w:spacing w:after="200" w:lineRule="auto"/>
+        <w:ind w:left="1440" w:hanging="360"/>
+        <w:rPr/>
+      </w:pPr>
+      <w:r>
+        <w:rPr>
+          <w:rtl w:val="0"/>
+        </w:rPr>
+        <w:t xml:space="preserve">Hell is merging together, sort of creating a tunnel for the Devil to reach the surface and begin the end times</w:t>
+      </w:r>
+    </w:p>
+    <w:p>
+      <w:pPr>
+        <w:spacing w:after="200" w:lineRule="auto"/>
+        <w:rPr/>
+      </w:pPr>
+      <w:r>
+        <w:rPr>
+          <w:rtl w:val="0"/>
+        </w:rPr>
+      </w:r>
+    </w:p>
+    <w:p>
+      <w:pPr>
+        <w:numPr>
+          <w:ilvl w:val="0"/>
+          <w:numId w:val="2"/>
+        </w:numPr>
+        <w:spacing w:after="0" w:lineRule="auto"/>
+        <w:ind w:left="720" w:hanging="360"/>
+        <w:rPr/>
+      </w:pPr>
+      <w:r>
+        <w:rPr>
+          <w:rtl w:val="0"/>
+        </w:rPr>
+        <w:t xml:space="preserve">Limbo, Lust</w:t>
+      </w:r>
+      <w:r>
+        <w:rPr>
+          <w:rtl w:val="0"/>
+        </w:rPr>
+      </w:r>
+    </w:p>
+    <w:p>
+      <w:pPr>
+        <w:numPr>
+          <w:ilvl w:val="1"/>
+          <w:numId w:val="2"/>
+        </w:numPr>
+        <w:spacing w:after="0" w:lineRule="auto"/>
+        <w:ind w:left="1440" w:hanging="360"/>
+        <w:rPr/>
+      </w:pPr>
+      <w:r>
+        <w:rPr>
+          <w:rtl w:val="0"/>
+        </w:rPr>
+        <w:t xml:space="preserve">Tutorial section in Limbo. Include vestibule (Canto III) elements?</w:t>
+      </w:r>
+      <w:r>
+        <w:rPr>
+          <w:rtl w:val="0"/>
+        </w:rPr>
+      </w:r>
+    </w:p>
+    <w:p>
+      <w:pPr>
+        <w:numPr>
+          <w:ilvl w:val="2"/>
+          <w:numId w:val="2"/>
+        </w:numPr>
+        <w:spacing w:after="0" w:lineRule="auto"/>
+        <w:ind w:left="2160" w:hanging="360"/>
+        <w:rPr/>
+      </w:pPr>
+      <w:r>
+        <w:rPr>
+          <w:rtl w:val="0"/>
+        </w:rPr>
+        <w:t xml:space="preserve">Tutorial boss in King Minos. Give indication of general systems.</w:t>
+      </w:r>
+      <w:r>
+        <w:rPr>
+          <w:rtl w:val="0"/>
+        </w:rPr>
+      </w:r>
+    </w:p>
+    <w:p>
+      <w:pPr>
+        <w:numPr>
+          <w:ilvl w:val="3"/>
+          <w:numId w:val="2"/>
+        </w:numPr>
+        <w:spacing w:after="0" w:lineRule="auto"/>
+        <w:ind w:left="2880" w:hanging="360"/>
+        <w:rPr/>
+      </w:pPr>
+      <w:r>
+        <w:rPr>
+          <w:rtl w:val="0"/>
+        </w:rPr>
+        <w:t xml:space="preserve">Minos is less strong then other bosses because he is injured from sinners trying to escape.</w:t>
+      </w:r>
+      <w:r>
+        <w:rPr>
+          <w:rtl w:val="0"/>
+        </w:rPr>
+      </w:r>
+    </w:p>
+    <w:p>
+      <w:pPr>
+        <w:numPr>
+          <w:ilvl w:val="2"/>
+          <w:numId w:val="2"/>
+        </w:numPr>
+        <w:spacing w:after="0" w:lineRule="auto"/>
+        <w:ind w:left="2160" w:hanging="360"/>
+        <w:rPr/>
+      </w:pPr>
+      <w:r>
+        <w:rPr>
+          <w:rtl w:val="0"/>
+        </w:rPr>
+        <w:t xml:space="preserve">Virgil indicates the need to continue since somethings wrong(?)</w:t>
+      </w:r>
+      <w:r>
+        <w:rPr>
+          <w:rtl w:val="0"/>
+        </w:rPr>
+      </w:r>
+    </w:p>
+    <w:p>
+      <w:pPr>
+        <w:numPr>
+          <w:ilvl w:val="1"/>
+          <w:numId w:val="2"/>
+        </w:numPr>
+        <w:spacing w:after="0" w:lineRule="auto"/>
+        <w:ind w:left="1440" w:hanging="360"/>
+        <w:rPr/>
+      </w:pPr>
+      <w:r>
+        <w:rPr>
+          <w:rtl w:val="0"/>
+        </w:rPr>
+        <w:t xml:space="preserve">Lust has a sort of “windy”, or moving around vibe? Enemies can “perform” actions which make them more difficult to hit.</w:t>
+      </w:r>
+      <w:r>
+        <w:rPr>
+          <w:rtl w:val="0"/>
+        </w:rPr>
+      </w:r>
+    </w:p>
+    <w:p>
+      <w:pPr>
+        <w:numPr>
+          <w:ilvl w:val="2"/>
+          <w:numId w:val="2"/>
+        </w:numPr>
+        <w:spacing w:after="0" w:lineRule="auto"/>
+        <w:ind w:left="2160" w:hanging="360"/>
+        <w:rPr/>
+      </w:pPr>
+      <w:r>
+        <w:rPr>
+          <w:rtl w:val="0"/>
+        </w:rPr>
+        <w:t xml:space="preserve">Floor boss in the She-Wolf, sort of most emblematic  use of the skill since it  technically controls or acts as a warden?</w:t>
+      </w:r>
+    </w:p>
+    <w:p>
+      <w:pPr>
+        <w:numPr>
+          <w:ilvl w:val="2"/>
+          <w:numId w:val="2"/>
+        </w:numPr>
+        <w:spacing w:after="0" w:lineRule="auto"/>
+        <w:ind w:left="2160" w:hanging="360"/>
+        <w:rPr>
+          <w:u w:val="none"/>
+        </w:rPr>
+      </w:pPr>
+      <w:r>
+        <w:rPr>
+          <w:rtl w:val="0"/>
+        </w:rPr>
+        <w:t xml:space="preserve">Or, considering the story, </w:t>
+      </w:r>
+    </w:p>
+    <w:p>
+      <w:pPr>
+        <w:numPr>
+          <w:ilvl w:val="0"/>
+          <w:numId w:val="2"/>
+        </w:numPr>
+        <w:spacing w:after="0" w:lineRule="auto"/>
+        <w:ind w:left="720" w:hanging="360"/>
+        <w:rPr/>
+      </w:pPr>
+      <w:r>
+        <w:rPr>
+          <w:rtl w:val="0"/>
+        </w:rPr>
+        <w:t xml:space="preserve">Gluttony, Greed</w:t>
+      </w:r>
+      <w:r>
+        <w:rPr>
+          <w:rtl w:val="0"/>
+        </w:rPr>
+      </w:r>
+    </w:p>
+    <w:p>
+      <w:pPr>
+        <w:numPr>
+          <w:ilvl w:val="1"/>
+          <w:numId w:val="2"/>
+        </w:numPr>
+        <w:spacing w:after="0" w:lineRule="auto"/>
+        <w:ind w:left="1440" w:hanging="360"/>
+        <w:rPr/>
+      </w:pPr>
+      <w:r>
+        <w:rPr>
+          <w:rtl w:val="0"/>
+        </w:rPr>
+        <w:t xml:space="preserve">Easy to merge, more an expression of excess where details can be split to describe both sides.</w:t>
+      </w:r>
+      <w:r>
+        <w:rPr>
+          <w:rtl w:val="0"/>
+        </w:rPr>
+      </w:r>
+    </w:p>
+    <w:p>
+      <w:pPr>
+        <w:numPr>
+          <w:ilvl w:val="1"/>
+          <w:numId w:val="2"/>
+        </w:numPr>
+        <w:spacing w:after="0" w:lineRule="auto"/>
+        <w:ind w:left="1440" w:hanging="360"/>
+        <w:rPr/>
+      </w:pPr>
+      <w:r>
+        <w:rPr>
+          <w:rtl w:val="0"/>
+        </w:rPr>
+        <w:t xml:space="preserve">Floor boss in the Cerberus</w:t>
+      </w:r>
+      <w:r>
+        <w:rPr>
+          <w:rtl w:val="0"/>
+        </w:rPr>
+      </w:r>
+    </w:p>
+    <w:p>
+      <w:pPr>
+        <w:numPr>
+          <w:ilvl w:val="2"/>
+          <w:numId w:val="2"/>
+        </w:numPr>
+        <w:spacing w:after="0" w:lineRule="auto"/>
+        <w:ind w:left="2160" w:hanging="360"/>
+        <w:rPr/>
+      </w:pPr>
+      <w:r>
+        <w:rPr>
+          <w:rtl w:val="0"/>
+        </w:rPr>
+        <w:t xml:space="preserve">Technically the boss for Gluttony. Can be a Dog, Worm, or literal Hydra</w:t>
+      </w:r>
+      <w:r>
+        <w:rPr>
+          <w:rtl w:val="0"/>
+        </w:rPr>
+      </w:r>
+    </w:p>
+    <w:p>
+      <w:pPr>
+        <w:numPr>
+          <w:ilvl w:val="0"/>
+          <w:numId w:val="2"/>
+        </w:numPr>
+        <w:spacing w:after="0" w:lineRule="auto"/>
+        <w:ind w:left="720" w:hanging="360"/>
+        <w:rPr/>
+      </w:pPr>
+      <w:r>
+        <w:rPr>
+          <w:rtl w:val="0"/>
+        </w:rPr>
+        <w:t xml:space="preserve">Wrath, Heresy</w:t>
+      </w:r>
+      <w:r>
+        <w:rPr>
+          <w:rtl w:val="0"/>
+        </w:rPr>
+      </w:r>
+    </w:p>
+    <w:p>
+      <w:pPr>
+        <w:numPr>
+          <w:ilvl w:val="1"/>
+          <w:numId w:val="2"/>
+        </w:numPr>
+        <w:spacing w:after="0" w:lineRule="auto"/>
+        <w:ind w:left="1440" w:hanging="360"/>
+        <w:rPr/>
+      </w:pPr>
+      <w:r>
+        <w:rPr>
+          <w:rtl w:val="0"/>
+        </w:rPr>
+        <w:t xml:space="preserve">Includes “Dis” a large set of lore and graphics which implies some set of walls surrounded by a marsh. Could be maze level as a result.</w:t>
+      </w:r>
+    </w:p>
+    <w:p>
+      <w:pPr>
+        <w:numPr>
+          <w:ilvl w:val="1"/>
+          <w:numId w:val="2"/>
+        </w:numPr>
+        <w:spacing w:after="0" w:lineRule="auto"/>
+        <w:ind w:left="1440" w:hanging="360"/>
+        <w:rPr>
+          <w:u w:val="none"/>
+        </w:rPr>
+      </w:pPr>
+      <w:r>
+        <w:rPr>
+          <w:rtl w:val="0"/>
+        </w:rPr>
+        <w:t xml:space="preserve">Minotaur, who has travelled upwards is encountered.</w:t>
+      </w:r>
+    </w:p>
+    <w:p>
+      <w:pPr>
+        <w:numPr>
+          <w:ilvl w:val="0"/>
+          <w:numId w:val="2"/>
+        </w:numPr>
+        <w:spacing w:after="0" w:lineRule="auto"/>
+        <w:ind w:left="720" w:hanging="360"/>
+        <w:rPr/>
+      </w:pPr>
+      <w:r>
+        <w:rPr>
+          <w:rtl w:val="0"/>
+        </w:rPr>
+        <w:t xml:space="preserve">Violence, Fraud</w:t>
+      </w:r>
+    </w:p>
+    <w:p>
+      <w:pPr>
+        <w:numPr>
+          <w:ilvl w:val="1"/>
+          <w:numId w:val="2"/>
+        </w:numPr>
+        <w:ind w:left="1440" w:hanging="360"/>
+      </w:pPr>
+      <w:r>
+        <w:rPr>
+          <w:rtl w:val="0"/>
+        </w:rPr>
+        <w:t xml:space="preserve">Can have some sort of maze here as well, acknowledging the Malebolge (Fraud) as having expanded??</w:t>
+      </w:r>
+    </w:p>
+    <w:p>
+      <w:pPr>
+        <w:numPr>
+          <w:ilvl w:val="1"/>
+          <w:numId w:val="2"/>
+        </w:numPr>
+        <w:ind w:left="1440" w:hanging="360"/>
+      </w:pPr>
+      <w:r>
+        <w:rPr>
+          <w:rtl w:val="0"/>
+        </w:rPr>
+        <w:t xml:space="preserve">Geryon, monster of fraud as boss.</w:t>
+      </w:r>
+    </w:p>
+    <w:p>
+      <w:pPr>
+        <w:numPr>
+          <w:ilvl w:val="0"/>
+          <w:numId w:val="2"/>
+        </w:numPr>
+        <w:spacing w:after="0" w:lineRule="auto"/>
+        <w:ind w:left="720" w:hanging="360"/>
+        <w:rPr/>
+      </w:pPr>
+      <w:r>
+        <w:rPr>
+          <w:rtl w:val="0"/>
+        </w:rPr>
+        <w:t xml:space="preserve">Treachery</w:t>
+      </w:r>
+    </w:p>
+    <w:p>
+      <w:pPr>
+        <w:numPr>
+          <w:ilvl w:val="1"/>
+          <w:numId w:val="2"/>
+        </w:numPr>
+        <w:spacing w:after="0" w:lineRule="auto"/>
+        <w:ind w:left="1440" w:hanging="360"/>
+        <w:rPr/>
+      </w:pPr>
+      <w:r>
+        <w:rPr>
+          <w:rtl w:val="0"/>
+        </w:rPr>
+        <w:t xml:space="preserve">Spiral down into middle, centered on an ice lake.</w:t>
+      </w:r>
+    </w:p>
+    <w:p>
+      <w:pPr>
+        <w:numPr>
+          <w:ilvl w:val="1"/>
+          <w:numId w:val="2"/>
+        </w:numPr>
+        <w:spacing w:after="0" w:lineRule="auto"/>
+        <w:ind w:left="1440" w:hanging="360"/>
+        <w:rPr>
+          <w:u w:val="none"/>
+        </w:rPr>
+      </w:pPr>
+      <w:r>
+        <w:rPr>
+          <w:rtl w:val="0"/>
+        </w:rPr>
+        <w:t xml:space="preserve">As people get closer to center, fights get ‘easier’ as</w:t>
+      </w:r>
+    </w:p>
+    <w:p>
+      <w:pPr>
+        <w:spacing w:after="200" w:lineRule="auto"/>
+        <w:ind w:left="0" w:firstLine="0"/>
+        <w:rPr/>
+      </w:pPr>
+      <w:r>
+        <w:rPr>
+          <w:rtl w:val="0"/>
+        </w:rPr>
+      </w:r>
+    </w:p>
+    <w:p>
+      <w:pPr>
+        <w:spacing w:after="200" w:lineRule="auto"/>
+        <w:rPr/>
+      </w:pPr>
+      <w:r>
+        <w:rPr>
+          <w:rtl w:val="0"/>
+        </w:rPr>
+      </w:r>
+    </w:p>
+    <w:p>
+      <w:pPr>
+        <w:spacing w:after="200" w:lineRule="auto"/>
+        <w:rPr>
+          <w:sz w:val="28"/>
+          <w:szCs w:val="28"/>
+        </w:rPr>
+      </w:pPr>
+      <w:r>
+        <w:rPr>
+          <w:sz w:val="28"/>
+          <w:szCs w:val="28"/>
+          <w:rtl w:val="0"/>
+        </w:rPr>
+        <w:t xml:space="preserve">Story Outline:</w:t>
+      </w:r>
+    </w:p>
+    <w:p>
+      <w:pPr>
+        <w:numPr>
+          <w:ilvl w:val="0"/>
+          <w:numId w:val="1"/>
         </w:numPr>
         <w:spacing w:after="0" w:afterAutospacing="0" w:lineRule="auto"/>
         <w:ind w:left="720" w:hanging="360"/>
         <w:rPr>
-          <w:sz w:val="22"/>
-          <w:szCs w:val="22"/>
           <w:u w:val="none"/>
         </w:rPr>
       </w:pPr>
@@ -30,33 +909,14 @@
         <w:rPr>
           <w:rtl w:val="0"/>
         </w:rPr>
-        <w:t xml:space="preserve">Hell.</w:t>
-      </w:r>
-    </w:p>
-    <w:p>
-      <w:pPr>
-        <w:numPr>
-          <w:ilvl w:val="1"/>
-          <w:numId w:val="3"/>
-        </w:numPr>
-        <w:spacing w:after="0" w:afterAutospacing="0" w:lineRule="auto"/>
-        <w:ind w:left="1440" w:hanging="360"/>
-        <w:rPr>
-          <w:u w:val="none"/>
-        </w:rPr>
-      </w:pPr>
-      <w:r>
-        <w:rPr>
-          <w:rtl w:val="0"/>
-        </w:rPr>
-        <w:t xml:space="preserve">Dante’s Canon, multiple floors</w:t>
+        <w:t xml:space="preserve">(Dante’s) Hell is attempting to rise up, with “Vestibules” appearing across the world. In response a host of mercenaries and others capable of dealing with the conditions within are sent through those vestibules after they’re reclaimed by human forces</w:t>
       </w:r>
     </w:p>
     <w:p>
       <w:pPr>
         <w:numPr>
           <w:ilvl w:val="0"/>
-          <w:numId w:val="3"/>
+          <w:numId w:val="1"/>
         </w:numPr>
         <w:spacing w:after="0" w:afterAutospacing="0" w:lineRule="auto"/>
         <w:ind w:left="720" w:hanging="360"/>
@@ -68,33 +928,14 @@
         <w:rPr>
           <w:rtl w:val="0"/>
         </w:rPr>
-        <w:t xml:space="preserve">One player, and a Virgil</w:t>
-      </w:r>
-    </w:p>
-    <w:p>
-      <w:pPr>
-        <w:numPr>
-          <w:ilvl w:val="1"/>
-          <w:numId w:val="3"/>
-        </w:numPr>
-        <w:spacing w:after="0" w:afterAutospacing="0" w:lineRule="auto"/>
-        <w:ind w:left="1440" w:hanging="360"/>
-        <w:rPr>
-          <w:u w:val="none"/>
-        </w:rPr>
-      </w:pPr>
-      <w:r>
-        <w:rPr>
-          <w:rtl w:val="0"/>
-        </w:rPr>
-        <w:t xml:space="preserve">For Virgil, source quotes and actions from Dante’s Inferno itself. Avoid going beyond referencing other versions</w:t>
+        <w:t xml:space="preserve">People find guides through the inhabitants of Limbo, “Virgils” of sorts. Can reference Virgil himself through this.</w:t>
       </w:r>
     </w:p>
     <w:p>
       <w:pPr>
         <w:numPr>
           <w:ilvl w:val="0"/>
-          <w:numId w:val="3"/>
+          <w:numId w:val="1"/>
         </w:numPr>
         <w:spacing w:after="0" w:afterAutospacing="0" w:lineRule="auto"/>
         <w:ind w:left="720" w:hanging="360"/>
@@ -106,33 +947,14 @@
         <w:rPr>
           <w:rtl w:val="0"/>
         </w:rPr>
-        <w:t xml:space="preserve">Motivation</w:t>
-      </w:r>
-    </w:p>
-    <w:p>
-      <w:pPr>
-        <w:numPr>
-          <w:ilvl w:val="1"/>
-          <w:numId w:val="3"/>
-        </w:numPr>
-        <w:spacing w:after="0" w:afterAutospacing="0" w:lineRule="auto"/>
-        <w:ind w:left="1440" w:hanging="360"/>
-        <w:rPr>
-          <w:u w:val="none"/>
-        </w:rPr>
-      </w:pPr>
-      <w:r>
-        <w:rPr>
-          <w:rtl w:val="0"/>
-        </w:rPr>
-        <w:t xml:space="preserve">Consider cultural relevance, likely just to “Kill the Devil”,  or otherwise subdue the Devil</w:t>
+        <w:t xml:space="preserve">As the player fights their way past King Minos, who appears to have been fighting off  inhabitants and foreigners to hell, they discover that they layers have begun to merge. Stepping directly into Lust.</w:t>
       </w:r>
     </w:p>
     <w:p>
       <w:pPr>
         <w:numPr>
           <w:ilvl w:val="0"/>
-          <w:numId w:val="3"/>
+          <w:numId w:val="1"/>
         </w:numPr>
         <w:spacing w:after="0" w:afterAutospacing="0" w:lineRule="auto"/>
         <w:ind w:left="720" w:hanging="360"/>
@@ -144,55 +966,18 @@
         <w:rPr>
           <w:rtl w:val="0"/>
         </w:rPr>
-        <w:t xml:space="preserve">Relevant implications</w:t>
+        <w:t xml:space="preserve">Sort of see how hell is changing, use that change to emphasize its original state? Geryon isn’t helping those be carried into fraud, the Minotaur has escaped violence, the She-Wolf from the vestibule has ran down into lust.</w:t>
       </w:r>
     </w:p>
     <w:p>
       <w:pPr>
         <w:numPr>
           <w:ilvl w:val="1"/>
-          <w:numId w:val="3"/>
+          <w:numId w:val="1"/>
         </w:numPr>
         <w:spacing w:after="0" w:afterAutospacing="0" w:lineRule="auto"/>
         <w:ind w:left="1440" w:hanging="360"/>
         <w:rPr>
-          <w:b w:val="1"/>
-        </w:rPr>
-      </w:pPr>
-      <w:r>
-        <w:rPr>
-          <w:b w:val="1"/>
-          <w:rtl w:val="0"/>
-        </w:rPr>
-        <w:t xml:space="preserve">Social</w:t>
-      </w:r>
-    </w:p>
-    <w:p>
-      <w:pPr>
-        <w:numPr>
-          <w:ilvl w:val="2"/>
-          <w:numId w:val="3"/>
-        </w:numPr>
-        <w:spacing w:after="0" w:afterAutospacing="0" w:lineRule="auto"/>
-        <w:ind w:left="2160" w:hanging="360"/>
-        <w:rPr/>
-      </w:pPr>
-      <w:r>
-        <w:rPr>
-          <w:rtl w:val="0"/>
-        </w:rPr>
-        <w:t xml:space="preserve">Sort of do “Fantasy hell?” play up more the weird nature of the punishments in Dante’s Hell</w:t>
-      </w:r>
-    </w:p>
-    <w:p>
-      <w:pPr>
-        <w:numPr>
-          <w:ilvl w:val="2"/>
-          <w:numId w:val="3"/>
-        </w:numPr>
-        <w:spacing w:after="0" w:afterAutospacing="0" w:lineRule="auto"/>
-        <w:ind w:left="2160" w:hanging="360"/>
-        <w:rPr>
           <w:u w:val="none"/>
         </w:rPr>
       </w:pPr>
@@ -200,200 +985,7 @@
         <w:rPr>
           <w:rtl w:val="0"/>
         </w:rPr>
-        <w:t xml:space="preserve">Will have to dull any more gorey or disturbing imagery.</w:t>
-      </w:r>
-    </w:p>
-    <w:p>
-      <w:pPr>
-        <w:numPr>
-          <w:ilvl w:val="1"/>
-          <w:numId w:val="3"/>
-        </w:numPr>
-        <w:spacing w:after="0" w:afterAutospacing="0" w:lineRule="auto"/>
-        <w:ind w:left="1440" w:hanging="360"/>
-        <w:rPr>
-          <w:b w:val="1"/>
-          <w:u w:val="none"/>
-        </w:rPr>
-      </w:pPr>
-      <w:r>
-        <w:rPr>
-          <w:b w:val="1"/>
-          <w:rtl w:val="0"/>
-        </w:rPr>
-        <w:t xml:space="preserve">Cultural</w:t>
-      </w:r>
-    </w:p>
-    <w:p>
-      <w:pPr>
-        <w:numPr>
-          <w:ilvl w:val="2"/>
-          <w:numId w:val="3"/>
-        </w:numPr>
-        <w:spacing w:after="0" w:afterAutospacing="0" w:lineRule="auto"/>
-        <w:ind w:left="2160" w:hanging="360"/>
-        <w:rPr/>
-      </w:pPr>
-      <w:r>
-        <w:rPr>
-          <w:rtl w:val="0"/>
-        </w:rPr>
-        <w:t xml:space="preserve">Mainly focus on the presentation of Dante’s Hell. Try to keep to symbolism which is either ubiquitous with christianity, or presented solely in the context of Dante’s inferno.</w:t>
-      </w:r>
-    </w:p>
-    <w:p>
-      <w:pPr>
-        <w:numPr>
-          <w:ilvl w:val="2"/>
-          <w:numId w:val="3"/>
-        </w:numPr>
-        <w:spacing w:after="0" w:afterAutospacing="0" w:lineRule="auto"/>
-        <w:ind w:left="2160" w:hanging="360"/>
-        <w:rPr>
-          <w:u w:val="none"/>
-        </w:rPr>
-      </w:pPr>
-      <w:r>
-        <w:rPr>
-          <w:rtl w:val="0"/>
-        </w:rPr>
-        <w:t xml:space="preserve">Granted, most symbols will be defunct by now, but still be aware.</w:t>
-      </w:r>
-    </w:p>
-    <w:p>
-      <w:pPr>
-        <w:numPr>
-          <w:ilvl w:val="1"/>
-          <w:numId w:val="3"/>
-        </w:numPr>
-        <w:spacing w:after="0" w:afterAutospacing="0" w:lineRule="auto"/>
-        <w:ind w:left="1440" w:hanging="360"/>
-        <w:rPr>
-          <w:b w:val="1"/>
-          <w:u w:val="none"/>
-        </w:rPr>
-      </w:pPr>
-      <w:r>
-        <w:rPr>
-          <w:b w:val="1"/>
-          <w:rtl w:val="0"/>
-        </w:rPr>
-        <w:t xml:space="preserve">Intellectual Property</w:t>
-      </w:r>
-    </w:p>
-    <w:p>
-      <w:pPr>
-        <w:numPr>
-          <w:ilvl w:val="2"/>
-          <w:numId w:val="3"/>
-        </w:numPr>
-        <w:spacing w:after="200" w:lineRule="auto"/>
-        <w:ind w:left="2160" w:hanging="360"/>
-        <w:rPr/>
-      </w:pPr>
-      <w:r>
-        <w:rPr>
-          <w:rtl w:val="0"/>
-        </w:rPr>
-        <w:t xml:space="preserve">ONLY USE THE MAIN DANTE’S INFERNO TEXT</w:t>
-      </w:r>
-    </w:p>
-    <w:p>
-      <w:pPr>
-        <w:spacing w:after="200" w:lineRule="auto"/>
-        <w:rPr/>
-      </w:pPr>
-      <w:r>
-        <w:rPr>
-          <w:rtl w:val="0"/>
-        </w:rPr>
-      </w:r>
-    </w:p>
-    <w:p>
-      <w:pPr>
-        <w:numPr>
-          <w:ilvl w:val="0"/>
-          <w:numId w:val="2"/>
-        </w:numPr>
-        <w:spacing w:after="0" w:afterAutospacing="0" w:lineRule="auto"/>
-        <w:ind w:left="720" w:hanging="360"/>
-        <w:rPr>
-          <w:u w:val="none"/>
-        </w:rPr>
-      </w:pPr>
-      <w:r>
-        <w:rPr>
-          <w:rtl w:val="0"/>
-        </w:rPr>
-        <w:t xml:space="preserve"> Options,</w:t>
-      </w:r>
-    </w:p>
-    <w:p>
-      <w:pPr>
-        <w:numPr>
-          <w:ilvl w:val="1"/>
-          <w:numId w:val="2"/>
-        </w:numPr>
-        <w:spacing w:after="0" w:afterAutospacing="0" w:lineRule="auto"/>
-        <w:ind w:left="1440" w:hanging="360"/>
-        <w:rPr>
-          <w:u w:val="none"/>
-        </w:rPr>
-      </w:pPr>
-      <w:r>
-        <w:rPr>
-          <w:rtl w:val="0"/>
-        </w:rPr>
-        <w:t xml:space="preserve">Either kill or ‘subdue’ the devil.</w:t>
-      </w:r>
-    </w:p>
-    <w:p>
-      <w:pPr>
-        <w:numPr>
-          <w:ilvl w:val="1"/>
-          <w:numId w:val="2"/>
-        </w:numPr>
-        <w:spacing w:after="0" w:afterAutospacing="0" w:lineRule="auto"/>
-        <w:ind w:left="1440" w:hanging="360"/>
-        <w:rPr>
-          <w:u w:val="none"/>
-        </w:rPr>
-      </w:pPr>
-      <w:r>
-        <w:rPr>
-          <w:rtl w:val="0"/>
-        </w:rPr>
-        <w:t xml:space="preserve">Many people being sent down individually</w:t>
-      </w:r>
-    </w:p>
-    <w:p>
-      <w:pPr>
-        <w:numPr>
-          <w:ilvl w:val="1"/>
-          <w:numId w:val="2"/>
-        </w:numPr>
-        <w:spacing w:after="200" w:lineRule="auto"/>
-        <w:ind w:left="1440" w:hanging="360"/>
-        <w:rPr>
-          <w:u w:val="none"/>
-        </w:rPr>
-      </w:pPr>
-      <w:r>
-        <w:rPr>
-          <w:rtl w:val="0"/>
-        </w:rPr>
-        <w:t xml:space="preserve">Hell is merging together, sort of creating a tunnel for the Devil to reach the surface and begin the end times</w:t>
-      </w:r>
-    </w:p>
-    <w:p>
-      <w:pPr>
-        <w:spacing w:after="200" w:lineRule="auto"/>
-        <w:rPr/>
-      </w:pPr>
-      <w:r>
-        <w:rPr>
-          <w:rtl w:val="0"/>
-        </w:rPr>
+        <w:t xml:space="preserve">Also emphasizes how moving between levels is becoming easier and easier.</w:t>
       </w:r>
     </w:p>
     <w:p>
@@ -402,283 +994,12 @@
           <w:ilvl w:val="0"/>
           <w:numId w:val="1"/>
         </w:numPr>
-        <w:spacing w:after="0" w:afterAutospacing="0" w:lineRule="auto"/>
-        <w:ind w:left="720" w:hanging="360"/>
-        <w:rPr>
-          <w:u w:val="none"/>
-        </w:rPr>
-      </w:pPr>
-      <w:r>
-        <w:rPr>
-          <w:rtl w:val="0"/>
-        </w:rPr>
-        <w:t xml:space="preserve">Limbo, Lust</w:t>
-      </w:r>
-    </w:p>
-    <w:p>
-      <w:pPr>
-        <w:numPr>
-          <w:ilvl w:val="1"/>
-          <w:numId w:val="1"/>
-        </w:numPr>
-        <w:spacing w:after="0" w:afterAutospacing="0" w:lineRule="auto"/>
-        <w:ind w:left="1440" w:hanging="360"/>
-        <w:rPr>
-          <w:u w:val="none"/>
-        </w:rPr>
-      </w:pPr>
-      <w:r>
-        <w:rPr>
-          <w:rtl w:val="0"/>
-        </w:rPr>
-        <w:t xml:space="preserve">Tutorial section in Limbo. Include vestibule (Canto III) elements?</w:t>
-      </w:r>
-    </w:p>
-    <w:p>
-      <w:pPr>
-        <w:numPr>
-          <w:ilvl w:val="2"/>
-          <w:numId w:val="1"/>
-        </w:numPr>
-        <w:spacing w:after="0" w:afterAutospacing="0" w:lineRule="auto"/>
-        <w:ind w:left="2160" w:hanging="360"/>
-        <w:rPr>
-          <w:u w:val="none"/>
-        </w:rPr>
-      </w:pPr>
-      <w:r>
-        <w:rPr>
-          <w:rtl w:val="0"/>
-        </w:rPr>
-        <w:t xml:space="preserve">Tutorial boss in King Minos. Give indication of general systems.</w:t>
-      </w:r>
-    </w:p>
-    <w:p>
-      <w:pPr>
-        <w:numPr>
-          <w:ilvl w:val="3"/>
-          <w:numId w:val="1"/>
-        </w:numPr>
-        <w:spacing w:after="0" w:afterAutospacing="0" w:lineRule="auto"/>
-        <w:ind w:left="2880" w:hanging="360"/>
-        <w:rPr>
-          <w:u w:val="none"/>
-        </w:rPr>
-      </w:pPr>
-      <w:r>
-        <w:rPr>
-          <w:rtl w:val="0"/>
-        </w:rPr>
-        <w:t xml:space="preserve">Minos is less strong then other bosses because he is injured from sinners trying to escape.</w:t>
-      </w:r>
-    </w:p>
-    <w:p>
-      <w:pPr>
-        <w:numPr>
-          <w:ilvl w:val="2"/>
-          <w:numId w:val="1"/>
-        </w:numPr>
-        <w:spacing w:after="0" w:afterAutospacing="0" w:lineRule="auto"/>
-        <w:ind w:left="2160" w:hanging="360"/>
-        <w:rPr>
-          <w:u w:val="none"/>
-        </w:rPr>
-      </w:pPr>
-      <w:r>
-        <w:rPr>
-          <w:rtl w:val="0"/>
-        </w:rPr>
-        <w:t xml:space="preserve">Virgil indicates the need to continue since somethings wrong(?)</w:t>
-      </w:r>
-    </w:p>
-    <w:p>
-      <w:pPr>
-        <w:numPr>
-          <w:ilvl w:val="1"/>
-          <w:numId w:val="1"/>
-        </w:numPr>
-        <w:spacing w:after="0" w:afterAutospacing="0" w:lineRule="auto"/>
-        <w:ind w:left="1440" w:hanging="360"/>
-        <w:rPr>
-          <w:u w:val="none"/>
-        </w:rPr>
-      </w:pPr>
-      <w:r>
-        <w:rPr>
-          <w:rtl w:val="0"/>
-        </w:rPr>
-        <w:t xml:space="preserve">Lust has a sort of “windy”, or moving around vibe? Enemies can “perform” actions which make them more difficult to hit.</w:t>
-      </w:r>
-    </w:p>
-    <w:p>
-      <w:pPr>
-        <w:numPr>
-          <w:ilvl w:val="2"/>
-          <w:numId w:val="1"/>
-        </w:numPr>
-        <w:spacing w:after="0" w:afterAutospacing="0" w:lineRule="auto"/>
-        <w:ind w:left="2160" w:hanging="360"/>
-        <w:rPr>
-          <w:u w:val="none"/>
-        </w:rPr>
-      </w:pPr>
-      <w:r>
-        <w:rPr>
-          <w:rtl w:val="0"/>
-        </w:rPr>
-        <w:t xml:space="preserve">Floor boss in the She-Wolf, sort of most emblematic  use of the skill since it  technically controls or acts as a warden?</w:t>
-      </w:r>
-    </w:p>
-    <w:p>
-      <w:pPr>
-        <w:numPr>
-          <w:ilvl w:val="0"/>
-          <w:numId w:val="1"/>
-        </w:numPr>
-        <w:spacing w:after="0" w:afterAutospacing="0" w:lineRule="auto"/>
-        <w:ind w:left="720" w:hanging="360"/>
-        <w:rPr>
-          <w:u w:val="none"/>
-        </w:rPr>
-      </w:pPr>
-      <w:r>
-        <w:rPr>
-          <w:rtl w:val="0"/>
-        </w:rPr>
-        <w:t xml:space="preserve">Gluttony, Greed</w:t>
-      </w:r>
-    </w:p>
-    <w:p>
-      <w:pPr>
-        <w:numPr>
-          <w:ilvl w:val="1"/>
-          <w:numId w:val="1"/>
-        </w:numPr>
-        <w:spacing w:after="0" w:afterAutospacing="0" w:lineRule="auto"/>
-        <w:ind w:left="1440" w:hanging="360"/>
-        <w:rPr>
-          <w:u w:val="none"/>
-        </w:rPr>
-      </w:pPr>
-      <w:r>
-        <w:rPr>
-          <w:rtl w:val="0"/>
-        </w:rPr>
-        <w:t xml:space="preserve">Easy to merge, more an expression of excess where details can be split to describe both sides.</w:t>
-      </w:r>
-    </w:p>
-    <w:p>
-      <w:pPr>
-        <w:numPr>
-          <w:ilvl w:val="1"/>
-          <w:numId w:val="1"/>
-        </w:numPr>
-        <w:spacing w:after="0" w:afterAutospacing="0" w:lineRule="auto"/>
-        <w:ind w:left="1440" w:hanging="360"/>
-        <w:rPr>
-          <w:u w:val="none"/>
-        </w:rPr>
-      </w:pPr>
-      <w:r>
-        <w:rPr>
-          <w:rtl w:val="0"/>
-        </w:rPr>
-        <w:t xml:space="preserve">Floor boss in the Cerberus</w:t>
-      </w:r>
-    </w:p>
-    <w:p>
-      <w:pPr>
-        <w:numPr>
-          <w:ilvl w:val="2"/>
-          <w:numId w:val="1"/>
-        </w:numPr>
-        <w:spacing w:after="0" w:afterAutospacing="0" w:lineRule="auto"/>
-        <w:ind w:left="2160" w:hanging="360"/>
-        <w:rPr>
-          <w:u w:val="none"/>
-        </w:rPr>
-      </w:pPr>
-      <w:r>
-        <w:rPr>
-          <w:rtl w:val="0"/>
-        </w:rPr>
-        <w:t xml:space="preserve">Technically the boss for Gluttony. Can be a Dog, Worm, or literal Hydra</w:t>
-      </w:r>
-    </w:p>
-    <w:p>
-      <w:pPr>
-        <w:numPr>
-          <w:ilvl w:val="0"/>
-          <w:numId w:val="1"/>
-        </w:numPr>
-        <w:spacing w:after="0" w:afterAutospacing="0" w:lineRule="auto"/>
-        <w:ind w:left="720" w:hanging="360"/>
-        <w:rPr>
-          <w:u w:val="none"/>
-        </w:rPr>
-      </w:pPr>
-      <w:r>
-        <w:rPr>
-          <w:rtl w:val="0"/>
-        </w:rPr>
-        <w:t xml:space="preserve">Wrath, Heresy</w:t>
-      </w:r>
-    </w:p>
-    <w:p>
-      <w:pPr>
-        <w:numPr>
-          <w:ilvl w:val="1"/>
-          <w:numId w:val="1"/>
-        </w:numPr>
-        <w:spacing w:after="0" w:afterAutospacing="0" w:lineRule="auto"/>
-        <w:ind w:left="1440" w:hanging="360"/>
-        <w:rPr>
-          <w:u w:val="none"/>
-        </w:rPr>
-      </w:pPr>
-      <w:r>
-        <w:rPr>
-          <w:rtl w:val="0"/>
-        </w:rPr>
-      </w:r>
-    </w:p>
-    <w:p>
-      <w:pPr>
-        <w:numPr>
-          <w:ilvl w:val="0"/>
-          <w:numId w:val="1"/>
-        </w:numPr>
-        <w:spacing w:after="0" w:afterAutospacing="0" w:lineRule="auto"/>
-        <w:ind w:left="720" w:hanging="360"/>
-        <w:rPr>
-          <w:u w:val="none"/>
-        </w:rPr>
-      </w:pPr>
-      <w:r>
-        <w:rPr>
-          <w:rtl w:val="0"/>
-        </w:rPr>
-        <w:t xml:space="preserve">Violence, Fraud</w:t>
-      </w:r>
-    </w:p>
-    <w:p>
-      <w:pPr>
-        <w:numPr>
-          <w:ilvl w:val="0"/>
-          <w:numId w:val="1"/>
-        </w:numPr>
         <w:spacing w:after="200" w:lineRule="auto"/>
         <w:ind w:left="720" w:hanging="360"/>
         <w:rPr>
           <w:u w:val="none"/>
         </w:rPr>
       </w:pPr>
-      <w:r>
-        <w:rPr>
-          <w:rtl w:val="0"/>
-        </w:rPr>
-        <w:t xml:space="preserve">Treachery</w:t>
-      </w:r>
       <w:r>
         <w:rPr>
           <w:rtl w:val="0"/>
@@ -722,7 +1043,7 @@
         <w:rFonts w:ascii="Quattrocento Sans" w:cs="Quattrocento Sans" w:eastAsia="Quattrocento Sans" w:hAnsi="Quattrocento Sans"/>
       </w:rPr>
     </w:pPr>
-    <w:bookmarkStart w:colFirst="0" w:colLast="0" w:name="_hcpg1erzn1cm" w:id="0"/>
+    <w:bookmarkStart w:colFirst="0" w:colLast="0" w:name="_gjdgxs" w:id="0"/>
     <w:bookmarkEnd w:id="0"/>
     <w:r>
       <w:rPr>
@@ -740,7 +1061,7 @@
       <w:pStyle w:val="Title"/>
       <w:rPr/>
     </w:pPr>
-    <w:bookmarkStart w:colFirst="0" w:colLast="0" w:name="_axdk6i78mmof" w:id="1"/>
+    <w:bookmarkStart w:colFirst="0" w:colLast="0" w:name="_30j0zll" w:id="1"/>
     <w:bookmarkEnd w:id="1"/>
     <w:r>
       <w:rPr>
@@ -1090,6 +1411,116 @@
       </w:rPr>
     </w:lvl>
   </w:abstractNum>
+  <w:abstractNum w:abstractNumId="4">
+    <w:lvl w:ilvl="0">
+      <w:start w:val="1"/>
+      <w:numFmt w:val="bullet"/>
+      <w:lvlText w:val="●"/>
+      <w:lvlJc w:val="left"/>
+      <w:pPr>
+        <w:ind w:left="720" w:hanging="360"/>
+      </w:pPr>
+      <w:rPr>
+        <w:u w:val="none"/>
+      </w:rPr>
+    </w:lvl>
+    <w:lvl w:ilvl="1">
+      <w:start w:val="1"/>
+      <w:numFmt w:val="bullet"/>
+      <w:lvlText w:val="○"/>
+      <w:lvlJc w:val="left"/>
+      <w:pPr>
+        <w:ind w:left="1440" w:hanging="360"/>
+      </w:pPr>
+      <w:rPr>
+        <w:u w:val="none"/>
+      </w:rPr>
+    </w:lvl>
+    <w:lvl w:ilvl="2">
+      <w:start w:val="1"/>
+      <w:numFmt w:val="bullet"/>
+      <w:lvlText w:val="■"/>
+      <w:lvlJc w:val="left"/>
+      <w:pPr>
+        <w:ind w:left="2160" w:hanging="360"/>
+      </w:pPr>
+      <w:rPr>
+        <w:u w:val="none"/>
+      </w:rPr>
+    </w:lvl>
+    <w:lvl w:ilvl="3">
+      <w:start w:val="1"/>
+      <w:numFmt w:val="bullet"/>
+      <w:lvlText w:val="●"/>
+      <w:lvlJc w:val="left"/>
+      <w:pPr>
+        <w:ind w:left="2880" w:hanging="360"/>
+      </w:pPr>
+      <w:rPr>
+        <w:u w:val="none"/>
+      </w:rPr>
+    </w:lvl>
+    <w:lvl w:ilvl="4">
+      <w:start w:val="1"/>
+      <w:numFmt w:val="bullet"/>
+      <w:lvlText w:val="○"/>
+      <w:lvlJc w:val="left"/>
+      <w:pPr>
+        <w:ind w:left="3600" w:hanging="360"/>
+      </w:pPr>
+      <w:rPr>
+        <w:u w:val="none"/>
+      </w:rPr>
+    </w:lvl>
+    <w:lvl w:ilvl="5">
+      <w:start w:val="1"/>
+      <w:numFmt w:val="bullet"/>
+      <w:lvlText w:val="■"/>
+      <w:lvlJc w:val="left"/>
+      <w:pPr>
+        <w:ind w:left="4320" w:hanging="360"/>
+      </w:pPr>
+      <w:rPr>
+        <w:u w:val="none"/>
+      </w:rPr>
+    </w:lvl>
+    <w:lvl w:ilvl="6">
+      <w:start w:val="1"/>
+      <w:numFmt w:val="bullet"/>
+      <w:lvlText w:val="●"/>
+      <w:lvlJc w:val="left"/>
+      <w:pPr>
+        <w:ind w:left="5040" w:hanging="360"/>
+      </w:pPr>
+      <w:rPr>
+        <w:u w:val="none"/>
+      </w:rPr>
+    </w:lvl>
+    <w:lvl w:ilvl="7">
+      <w:start w:val="1"/>
+      <w:numFmt w:val="bullet"/>
+      <w:lvlText w:val="○"/>
+      <w:lvlJc w:val="left"/>
+      <w:pPr>
+        <w:ind w:left="5760" w:hanging="360"/>
+      </w:pPr>
+      <w:rPr>
+        <w:u w:val="none"/>
+      </w:rPr>
+    </w:lvl>
+    <w:lvl w:ilvl="8">
+      <w:start w:val="1"/>
+      <w:numFmt w:val="bullet"/>
+      <w:lvlText w:val="■"/>
+      <w:lvlJc w:val="left"/>
+      <w:pPr>
+        <w:ind w:left="6480" w:hanging="360"/>
+      </w:pPr>
+      <w:rPr>
+        <w:u w:val="none"/>
+      </w:rPr>
+    </w:lvl>
+  </w:abstractNum>
   <w:num w:numId="1">
     <w:abstractNumId w:val="1"/>
   </w:num>
@@ -1098,6 +1529,9 @@
   </w:num>
   <w:num w:numId="3">
     <w:abstractNumId w:val="3"/>
+  </w:num>
+  <w:num w:numId="4">
+    <w:abstractNumId w:val="4"/>
   </w:num>
 </w:numbering>
 </file>

</xml_diff>